<commit_message>
Aanpassingen aan usecase en SD
</commit_message>
<xml_diff>
--- a/Iteratie1/Opdracht3/UC-3 Uitvoeren kennistoets.docx
+++ b/Iteratie1/Opdracht3/UC-3 Uitvoeren kennistoets.docx
@@ -78,14 +78,12 @@
               <w:rPr>
                 <w:rFonts w:ascii="Verdana" w:hAnsi="Verdana"/>
                 <w:b/>
-                <w:lang w:val="en-GB"/>
               </w:rPr>
             </w:pPr>
             <w:r>
               <w:rPr>
                 <w:rFonts w:ascii="Verdana" w:hAnsi="Verdana"/>
                 <w:b/>
-                <w:lang w:val="en-GB"/>
               </w:rPr>
               <w:t xml:space="preserve">Primary actor: </w:t>
             </w:r>
@@ -93,7 +91,6 @@
               <w:rPr>
                 <w:rFonts w:ascii="Verdana" w:hAnsi="Verdana"/>
                 <w:b/>
-                <w:lang w:val="en-GB"/>
               </w:rPr>
               <w:t>Student</w:t>
             </w:r>
@@ -122,14 +119,7 @@
                 <w:rFonts w:ascii="Verdana" w:hAnsi="Verdana"/>
                 <w:b/>
               </w:rPr>
-              <w:t>Stakeholders and Interests</w:t>
-            </w:r>
-            <w:r>
-              <w:rPr>
-                <w:rFonts w:ascii="Verdana" w:hAnsi="Verdana"/>
-                <w:b/>
-              </w:rPr>
-              <w:t>:</w:t>
+              <w:t>Stakeholders and Interests:</w:t>
             </w:r>
           </w:p>
         </w:tc>
@@ -163,14 +153,7 @@
                 <w:rFonts w:ascii="Verdana" w:hAnsi="Verdana"/>
                 <w:b/>
               </w:rPr>
-              <w:t xml:space="preserve"> Deze use case beschrijft</w:t>
-            </w:r>
-            <w:r>
-              <w:rPr>
-                <w:rFonts w:ascii="Verdana" w:hAnsi="Verdana"/>
-                <w:b/>
-              </w:rPr>
-              <w:t xml:space="preserve"> hoe studenten een kennistoets kunnen maken en hun punten krijgen.</w:t>
+              <w:t xml:space="preserve"> Deze use case beschrijft hoe studenten een kennistoets kunnen maken en hun punten krijgen.</w:t>
             </w:r>
           </w:p>
         </w:tc>
@@ -199,28 +182,86 @@
               </w:rPr>
               <w:t xml:space="preserve">Preconditions: </w:t>
             </w:r>
-            <w:r>
+          </w:p>
+          <w:p>
+            <w:pPr>
+              <w:pStyle w:val="ListParagraph"/>
+              <w:numPr>
+                <w:ilvl w:val="0"/>
+                <w:numId w:val="18"/>
+              </w:numPr>
               <w:rPr>
                 <w:rFonts w:ascii="Verdana" w:hAnsi="Verdana"/>
                 <w:b/>
               </w:rPr>
-              <w:t>Provo is online en werkt na</w:t>
-            </w:r>
+            </w:pPr>
             <w:r>
               <w:rPr>
                 <w:rFonts w:ascii="Verdana" w:hAnsi="Verdana"/>
                 <w:b/>
               </w:rPr>
-              <w:t>ar behoren</w:t>
-            </w:r>
-          </w:p>
-          <w:p>
-            <w:pPr>
+              <w:t xml:space="preserve">Er is een lokaalcode aan gemaakt, met daarbij horend een toets. </w:t>
+            </w:r>
+          </w:p>
+          <w:p>
+            <w:pPr>
+              <w:pStyle w:val="ListParagraph"/>
+              <w:numPr>
+                <w:ilvl w:val="0"/>
+                <w:numId w:val="18"/>
+              </w:numPr>
               <w:rPr>
                 <w:rFonts w:ascii="Verdana" w:hAnsi="Verdana"/>
                 <w:b/>
               </w:rPr>
             </w:pPr>
+            <w:r>
+              <w:rPr>
+                <w:rFonts w:ascii="Verdana" w:hAnsi="Verdana"/>
+                <w:b/>
+              </w:rPr>
+              <w:t>Er bestaat een student.</w:t>
+            </w:r>
+          </w:p>
+          <w:p>
+            <w:pPr>
+              <w:pStyle w:val="ListParagraph"/>
+              <w:numPr>
+                <w:ilvl w:val="0"/>
+                <w:numId w:val="18"/>
+              </w:numPr>
+              <w:rPr>
+                <w:rFonts w:ascii="Verdana" w:hAnsi="Verdana"/>
+                <w:b/>
+              </w:rPr>
+            </w:pPr>
+            <w:r>
+              <w:rPr>
+                <w:rFonts w:ascii="Verdana" w:hAnsi="Verdana"/>
+                <w:b/>
+              </w:rPr>
+              <w:t>De toets heeft vragen.</w:t>
+            </w:r>
+          </w:p>
+          <w:p>
+            <w:pPr>
+              <w:pStyle w:val="ListParagraph"/>
+              <w:numPr>
+                <w:ilvl w:val="0"/>
+                <w:numId w:val="18"/>
+              </w:numPr>
+              <w:rPr>
+                <w:rFonts w:ascii="Verdana" w:hAnsi="Verdana"/>
+                <w:b/>
+              </w:rPr>
+            </w:pPr>
+            <w:r>
+              <w:rPr>
+                <w:rFonts w:ascii="Verdana" w:hAnsi="Verdana"/>
+                <w:b/>
+              </w:rPr>
+              <w:t>Lokaal is geopend voor studenten</w:t>
+            </w:r>
           </w:p>
           <w:p>
             <w:pPr>
@@ -256,19 +297,52 @@
               </w:rPr>
               <w:t xml:space="preserve">Postconditions (Success Guarantee): </w:t>
             </w:r>
-            <w:r>
+          </w:p>
+          <w:p>
+            <w:pPr>
+              <w:pStyle w:val="ListParagraph"/>
+              <w:numPr>
+                <w:ilvl w:val="0"/>
+                <w:numId w:val="18"/>
+              </w:numPr>
               <w:rPr>
                 <w:rFonts w:ascii="Verdana" w:hAnsi="Verdana"/>
                 <w:b/>
               </w:rPr>
-              <w:t>De antwoorden van</w:t>
-            </w:r>
+            </w:pPr>
             <w:r>
               <w:rPr>
                 <w:rFonts w:ascii="Verdana" w:hAnsi="Verdana"/>
                 <w:b/>
               </w:rPr>
-              <w:t xml:space="preserve"> de vragen zijn opgeslagen bij de student. </w:t>
+              <w:t>Er is een toetsdeelname a</w:t>
+            </w:r>
+            <w:r>
+              <w:rPr>
+                <w:rFonts w:ascii="Verdana" w:hAnsi="Verdana"/>
+                <w:b/>
+              </w:rPr>
+              <w:t>angemaakt bij de student en kennistoets.</w:t>
+            </w:r>
+          </w:p>
+          <w:p>
+            <w:pPr>
+              <w:pStyle w:val="ListParagraph"/>
+              <w:numPr>
+                <w:ilvl w:val="0"/>
+                <w:numId w:val="18"/>
+              </w:numPr>
+              <w:rPr>
+                <w:rFonts w:ascii="Verdana" w:hAnsi="Verdana"/>
+                <w:b/>
+              </w:rPr>
+            </w:pPr>
+            <w:r>
+              <w:rPr>
+                <w:rFonts w:ascii="Verdana" w:hAnsi="Verdana"/>
+                <w:b/>
+              </w:rPr>
+              <w:t>Bij de toetsdeelname Zijn er gegeven antwoorden gemaakt en hoort bij de bijhorende vraag.</w:t>
             </w:r>
           </w:p>
           <w:p>
@@ -304,14 +378,12 @@
               <w:rPr>
                 <w:rFonts w:ascii="Verdana" w:hAnsi="Verdana"/>
                 <w:b/>
-                <w:lang w:val="en-GB"/>
               </w:rPr>
             </w:pPr>
             <w:r>
               <w:rPr>
                 <w:rFonts w:ascii="Verdana" w:hAnsi="Verdana"/>
                 <w:b/>
-                <w:lang w:val="en-GB"/>
               </w:rPr>
               <w:t>Main Success Scenario (Basic Flow):</w:t>
             </w:r>
@@ -332,14 +404,12 @@
               <w:rPr>
                 <w:rFonts w:ascii="Verdana" w:hAnsi="Verdana"/>
                 <w:b/>
-                <w:lang w:val="en-GB"/>
               </w:rPr>
             </w:pPr>
             <w:r>
               <w:rPr>
                 <w:rFonts w:ascii="Verdana" w:hAnsi="Verdana"/>
                 <w:b/>
-                <w:lang w:val="en-GB"/>
               </w:rPr>
               <w:t>Actor Action</w:t>
             </w:r>
@@ -355,14 +425,12 @@
               <w:rPr>
                 <w:rFonts w:ascii="Verdana" w:hAnsi="Verdana"/>
                 <w:b/>
-                <w:lang w:val="en-GB"/>
               </w:rPr>
             </w:pPr>
             <w:r>
               <w:rPr>
                 <w:rFonts w:ascii="Verdana" w:hAnsi="Verdana"/>
                 <w:b/>
-                <w:lang w:val="en-GB"/>
               </w:rPr>
               <w:t>System Responsibility</w:t>
             </w:r>
@@ -379,91 +447,163 @@
           </w:tcPr>
           <w:p>
             <w:pPr>
+              <w:rPr>
+                <w:rFonts w:ascii="Verdana" w:hAnsi="Verdana"/>
+              </w:rPr>
+            </w:pPr>
+            <w:r>
+              <w:rPr>
+                <w:rFonts w:ascii="Verdana" w:hAnsi="Verdana"/>
+              </w:rPr>
+              <w:t xml:space="preserve">1. </w:t>
+            </w:r>
+            <w:r>
+              <w:rPr>
+                <w:rFonts w:ascii="Verdana" w:hAnsi="Verdana"/>
+              </w:rPr>
+              <w:t xml:space="preserve">Student Vult naam </w:t>
+            </w:r>
+            <w:r>
+              <w:rPr>
+                <w:rFonts w:ascii="Verdana" w:hAnsi="Verdana"/>
+              </w:rPr>
+              <w:t xml:space="preserve">en wachtwoord </w:t>
+            </w:r>
+            <w:r>
+              <w:rPr>
+                <w:rFonts w:ascii="Verdana" w:hAnsi="Verdana"/>
+              </w:rPr>
+              <w:t>in</w:t>
+            </w:r>
+          </w:p>
+          <w:p>
+            <w:pPr>
+              <w:rPr>
+                <w:rFonts w:ascii="Verdana" w:hAnsi="Verdana"/>
+              </w:rPr>
+            </w:pPr>
+          </w:p>
+          <w:p>
+            <w:pPr>
+              <w:rPr>
+                <w:rFonts w:ascii="Verdana" w:hAnsi="Verdana"/>
+              </w:rPr>
+            </w:pPr>
+          </w:p>
+          <w:p>
+            <w:pPr>
+              <w:rPr>
+                <w:rFonts w:ascii="Verdana" w:hAnsi="Verdana"/>
+              </w:rPr>
+            </w:pPr>
+            <w:r>
+              <w:rPr>
+                <w:rFonts w:ascii="Verdana" w:hAnsi="Verdana"/>
+              </w:rPr>
+              <w:t xml:space="preserve">4. </w:t>
+            </w:r>
+            <w:r>
+              <w:rPr>
+                <w:rFonts w:ascii="Verdana" w:hAnsi="Verdana"/>
+              </w:rPr>
+              <w:t>Student geeft lokaalcode</w:t>
+            </w:r>
+            <w:r>
+              <w:rPr>
+                <w:rFonts w:ascii="Verdana" w:hAnsi="Verdana"/>
+              </w:rPr>
+              <w:t xml:space="preserve"> van de toets</w:t>
+            </w:r>
+          </w:p>
+          <w:p>
+            <w:pPr>
+              <w:rPr>
+                <w:rFonts w:ascii="Verdana" w:hAnsi="Verdana"/>
+              </w:rPr>
+            </w:pPr>
+          </w:p>
+          <w:p>
+            <w:pPr>
+              <w:rPr>
+                <w:rFonts w:ascii="Verdana" w:hAnsi="Verdana"/>
+              </w:rPr>
+            </w:pPr>
+          </w:p>
+          <w:p>
+            <w:pPr>
+              <w:rPr>
+                <w:rFonts w:ascii="Verdana" w:hAnsi="Verdana"/>
+              </w:rPr>
+            </w:pPr>
+            <w:r>
+              <w:rPr>
+                <w:rFonts w:ascii="Verdana" w:hAnsi="Verdana"/>
+              </w:rPr>
+              <w:t xml:space="preserve">7. </w:t>
+            </w:r>
+            <w:r>
+              <w:rPr>
+                <w:rFonts w:ascii="Verdana" w:hAnsi="Verdana"/>
+              </w:rPr>
+              <w:t>Student start de toets</w:t>
+            </w:r>
+          </w:p>
+          <w:p>
+            <w:pPr>
+              <w:rPr>
+                <w:rFonts w:ascii="Verdana" w:hAnsi="Verdana"/>
+              </w:rPr>
+            </w:pPr>
+          </w:p>
+          <w:p>
+            <w:pPr>
               <w:pStyle w:val="ListParagraph"/>
-              <w:numPr>
-                <w:ilvl w:val="0"/>
-                <w:numId w:val="1"/>
-              </w:numPr>
-              <w:rPr>
-                <w:rFonts w:ascii="Verdana" w:hAnsi="Verdana"/>
-              </w:rPr>
-            </w:pPr>
-            <w:r>
-              <w:rPr>
-                <w:rFonts w:ascii="Verdana" w:hAnsi="Verdana"/>
-              </w:rPr>
-              <w:t>Student geeft lokaalcode</w:t>
-            </w:r>
-          </w:p>
-          <w:p>
-            <w:pPr>
-              <w:rPr>
-                <w:rFonts w:ascii="Verdana" w:hAnsi="Verdana"/>
-              </w:rPr>
-            </w:pPr>
+              <w:rPr>
+                <w:rFonts w:ascii="Verdana" w:hAnsi="Verdana"/>
+              </w:rPr>
+            </w:pPr>
+          </w:p>
+          <w:p>
+            <w:pPr>
+              <w:rPr>
+                <w:rFonts w:ascii="Verdana" w:hAnsi="Verdana"/>
+              </w:rPr>
+            </w:pPr>
+            <w:r>
+              <w:rPr>
+                <w:rFonts w:ascii="Verdana" w:hAnsi="Verdana"/>
+              </w:rPr>
+              <w:t xml:space="preserve">9. </w:t>
+            </w:r>
+            <w:r>
+              <w:rPr>
+                <w:rFonts w:ascii="Verdana" w:hAnsi="Verdana"/>
+              </w:rPr>
+              <w:t xml:space="preserve">Student </w:t>
+            </w:r>
+            <w:r>
+              <w:rPr>
+                <w:rFonts w:ascii="Verdana" w:hAnsi="Verdana"/>
+              </w:rPr>
+              <w:t>wil</w:t>
+            </w:r>
+            <w:r>
+              <w:rPr>
+                <w:rFonts w:ascii="Verdana" w:hAnsi="Verdana"/>
+              </w:rPr>
+              <w:t xml:space="preserve"> naar een vraag</w:t>
+            </w:r>
           </w:p>
           <w:p>
             <w:pPr>
               <w:pStyle w:val="ListParagraph"/>
-              <w:numPr>
-                <w:ilvl w:val="0"/>
-                <w:numId w:val="4"/>
-              </w:numPr>
-              <w:rPr>
-                <w:rFonts w:ascii="Verdana" w:hAnsi="Verdana"/>
-              </w:rPr>
-            </w:pPr>
-            <w:r>
-              <w:rPr>
-                <w:rFonts w:ascii="Verdana" w:hAnsi="Verdana"/>
-              </w:rPr>
-              <w:t>Student vult naam in</w:t>
-            </w:r>
-          </w:p>
-          <w:p>
-            <w:pPr>
-              <w:rPr>
-                <w:rFonts w:ascii="Verdana" w:hAnsi="Verdana"/>
-              </w:rPr>
-            </w:pPr>
-          </w:p>
-          <w:p>
-            <w:pPr>
-              <w:pStyle w:val="ListParagraph"/>
-              <w:numPr>
-                <w:ilvl w:val="0"/>
-                <w:numId w:val="5"/>
-              </w:numPr>
-              <w:rPr>
-                <w:rFonts w:ascii="Verdana" w:hAnsi="Verdana"/>
-              </w:rPr>
-            </w:pPr>
-            <w:r>
-              <w:rPr>
-                <w:rFonts w:ascii="Verdana" w:hAnsi="Verdana"/>
-              </w:rPr>
-              <w:t>Student start de toets</w:t>
-            </w:r>
-          </w:p>
-          <w:p>
-            <w:pPr>
-              <w:pStyle w:val="ListParagraph"/>
-              <w:rPr>
-                <w:rFonts w:ascii="Verdana" w:hAnsi="Verdana"/>
-              </w:rPr>
-            </w:pPr>
-          </w:p>
-          <w:p>
-            <w:pPr>
-              <w:pStyle w:val="ListParagraph"/>
-              <w:rPr>
-                <w:rFonts w:ascii="Verdana" w:hAnsi="Verdana"/>
-              </w:rPr>
-            </w:pPr>
-          </w:p>
-          <w:p>
-            <w:pPr>
-              <w:pStyle w:val="ListParagraph"/>
+              <w:rPr>
+                <w:rFonts w:ascii="Verdana" w:hAnsi="Verdana"/>
+              </w:rPr>
+            </w:pPr>
+          </w:p>
+          <w:p>
+            <w:pPr>
               <w:rPr>
                 <w:rFonts w:ascii="Verdana" w:hAnsi="Verdana"/>
               </w:rPr>
@@ -478,123 +618,106 @@
               </w:numPr>
               <w:rPr>
                 <w:rFonts w:ascii="Verdana" w:hAnsi="Verdana"/>
-              </w:rPr>
-            </w:pPr>
+                <w:vanish/>
+              </w:rPr>
+            </w:pPr>
+          </w:p>
+          <w:p>
+            <w:pPr>
+              <w:rPr>
+                <w:rFonts w:ascii="Verdana" w:hAnsi="Verdana"/>
+              </w:rPr>
+            </w:pPr>
+            <w:r>
+              <w:rPr>
+                <w:rFonts w:ascii="Verdana" w:hAnsi="Verdana"/>
+              </w:rPr>
+              <w:t xml:space="preserve">11. </w:t>
+            </w:r>
+            <w:r>
+              <w:rPr>
+                <w:rFonts w:ascii="Verdana" w:hAnsi="Verdana"/>
+              </w:rPr>
+              <w:t>Student beantwoord</w:t>
+            </w:r>
+            <w:r>
+              <w:rPr>
+                <w:rFonts w:ascii="Verdana" w:hAnsi="Verdana"/>
+              </w:rPr>
+              <w:t>t</w:t>
+            </w:r>
+            <w:r>
+              <w:rPr>
+                <w:rFonts w:ascii="Verdana" w:hAnsi="Verdana"/>
+              </w:rPr>
+              <w:t xml:space="preserve"> vraag</w:t>
+            </w:r>
+          </w:p>
+          <w:p>
+            <w:pPr>
+              <w:rPr>
+                <w:rFonts w:ascii="Verdana" w:hAnsi="Verdana"/>
+              </w:rPr>
+            </w:pPr>
+          </w:p>
+          <w:p>
+            <w:pPr>
+              <w:rPr>
+                <w:rFonts w:ascii="Verdana" w:hAnsi="Verdana"/>
+              </w:rPr>
+            </w:pPr>
+          </w:p>
+          <w:p>
+            <w:pPr>
+              <w:rPr>
+                <w:rFonts w:ascii="Verdana" w:hAnsi="Verdana"/>
+              </w:rPr>
+            </w:pPr>
+          </w:p>
+          <w:p>
+            <w:pPr>
+              <w:rPr>
+                <w:rFonts w:ascii="Verdana" w:hAnsi="Verdana"/>
+              </w:rPr>
+            </w:pPr>
+          </w:p>
+          <w:p>
+            <w:pPr>
+              <w:rPr>
+                <w:rFonts w:ascii="Verdana" w:hAnsi="Verdana"/>
+              </w:rPr>
+            </w:pPr>
+          </w:p>
+          <w:p>
+            <w:pPr>
+              <w:rPr>
+                <w:rFonts w:ascii="Verdana" w:hAnsi="Verdana"/>
+              </w:rPr>
+            </w:pPr>
+            <w:r>
+              <w:rPr>
+                <w:rFonts w:ascii="Verdana" w:hAnsi="Verdana"/>
+              </w:rPr>
+              <w:t xml:space="preserve">13. </w:t>
+            </w:r>
             <w:r>
               <w:rPr>
                 <w:rFonts w:ascii="Verdana" w:hAnsi="Verdana"/>
               </w:rPr>
               <w:t xml:space="preserve">Student </w:t>
             </w:r>
-            <w:proofErr w:type="gramStart"/>
-            <w:r>
-              <w:rPr>
-                <w:rFonts w:ascii="Verdana" w:hAnsi="Verdana"/>
-              </w:rPr>
-              <w:t>wilt</w:t>
-            </w:r>
-            <w:proofErr w:type="gramEnd"/>
-            <w:r>
-              <w:rPr>
-                <w:rFonts w:ascii="Verdana" w:hAnsi="Verdana"/>
-              </w:rPr>
-              <w:t xml:space="preserve"> naar een vraag</w:t>
-            </w:r>
-          </w:p>
-          <w:p>
-            <w:pPr>
-              <w:pStyle w:val="ListParagraph"/>
-              <w:rPr>
-                <w:rFonts w:ascii="Verdana" w:hAnsi="Verdana"/>
-              </w:rPr>
-            </w:pPr>
-          </w:p>
-          <w:p>
-            <w:pPr>
-              <w:rPr>
-                <w:rFonts w:ascii="Verdana" w:hAnsi="Verdana"/>
-              </w:rPr>
-            </w:pPr>
-          </w:p>
-          <w:p>
-            <w:pPr>
-              <w:pStyle w:val="ListParagraph"/>
-              <w:numPr>
-                <w:ilvl w:val="0"/>
-                <w:numId w:val="13"/>
-              </w:numPr>
-              <w:rPr>
-                <w:rFonts w:ascii="Verdana" w:hAnsi="Verdana"/>
-                <w:vanish/>
-              </w:rPr>
-            </w:pPr>
-          </w:p>
-          <w:p>
-            <w:pPr>
-              <w:pStyle w:val="ListParagraph"/>
-              <w:numPr>
-                <w:ilvl w:val="0"/>
-                <w:numId w:val="13"/>
-              </w:numPr>
-              <w:rPr>
-                <w:rFonts w:ascii="Verdana" w:hAnsi="Verdana"/>
-              </w:rPr>
-            </w:pPr>
-            <w:r>
-              <w:rPr>
-                <w:rFonts w:ascii="Verdana" w:hAnsi="Verdana"/>
-              </w:rPr>
-              <w:t>Student beantwoord vraag</w:t>
-            </w:r>
-          </w:p>
-          <w:p>
-            <w:pPr>
-              <w:rPr>
-                <w:rFonts w:ascii="Verdana" w:hAnsi="Verdana"/>
-              </w:rPr>
-            </w:pPr>
-          </w:p>
-          <w:p>
-            <w:pPr>
-              <w:rPr>
-                <w:rFonts w:ascii="Verdana" w:hAnsi="Verdana"/>
-              </w:rPr>
-            </w:pPr>
-          </w:p>
-          <w:p>
-            <w:pPr>
-              <w:rPr>
-                <w:rFonts w:ascii="Verdana" w:hAnsi="Verdana"/>
-              </w:rPr>
-            </w:pPr>
-          </w:p>
-          <w:p>
-            <w:pPr>
-              <w:rPr>
-                <w:rFonts w:ascii="Verdana" w:hAnsi="Verdana"/>
-              </w:rPr>
-            </w:pPr>
-          </w:p>
-          <w:p>
-            <w:pPr>
-              <w:rPr>
-                <w:rFonts w:ascii="Verdana" w:hAnsi="Verdana"/>
-              </w:rPr>
-            </w:pPr>
-          </w:p>
-          <w:p>
-            <w:pPr>
-              <w:rPr>
-                <w:rFonts w:ascii="Verdana" w:hAnsi="Verdana"/>
-              </w:rPr>
-            </w:pPr>
-          </w:p>
-          <w:p>
-            <w:pPr>
-              <w:rPr>
-                <w:rFonts w:ascii="Verdana" w:hAnsi="Verdana"/>
-              </w:rPr>
-            </w:pPr>
+            <w:r>
+              <w:rPr>
+                <w:rFonts w:ascii="Verdana" w:hAnsi="Verdana"/>
+              </w:rPr>
+              <w:t>verzendt</w:t>
+            </w:r>
+            <w:r>
+              <w:rPr>
+                <w:rFonts w:ascii="Verdana" w:hAnsi="Verdana"/>
+              </w:rPr>
+              <w:t xml:space="preserve"> de toets</w:t>
+            </w:r>
           </w:p>
           <w:p>
             <w:pPr>
@@ -757,49 +880,123 @@
           </w:p>
           <w:p>
             <w:pPr>
+              <w:rPr>
+                <w:rFonts w:ascii="Verdana" w:hAnsi="Verdana"/>
+              </w:rPr>
+            </w:pPr>
+            <w:r>
+              <w:rPr>
+                <w:rFonts w:ascii="Verdana" w:hAnsi="Verdana"/>
+              </w:rPr>
+              <w:t xml:space="preserve">2. </w:t>
+            </w:r>
+            <w:r>
+              <w:rPr>
+                <w:rFonts w:ascii="Verdana" w:hAnsi="Verdana"/>
+              </w:rPr>
+              <w:t>Checkt of dat de naam van de student klopt.</w:t>
+            </w:r>
+          </w:p>
+          <w:p>
+            <w:pPr>
+              <w:rPr>
+                <w:rFonts w:ascii="Verdana" w:hAnsi="Verdana"/>
+              </w:rPr>
+            </w:pPr>
+            <w:r>
+              <w:rPr>
+                <w:rFonts w:ascii="Verdana" w:hAnsi="Verdana"/>
+              </w:rPr>
+              <w:t xml:space="preserve">3. </w:t>
+            </w:r>
+            <w:r>
+              <w:rPr>
+                <w:rFonts w:ascii="Verdana" w:hAnsi="Verdana"/>
+              </w:rPr>
+              <w:t>Checkt of dat student een toets</w:t>
+            </w:r>
+            <w:r>
+              <w:rPr>
+                <w:rFonts w:ascii="Verdana" w:hAnsi="Verdana"/>
+              </w:rPr>
+              <w:t xml:space="preserve"> heeft</w:t>
+            </w:r>
+          </w:p>
+          <w:p>
+            <w:pPr>
               <w:pStyle w:val="ListParagraph"/>
-              <w:numPr>
-                <w:ilvl w:val="0"/>
-                <w:numId w:val="2"/>
-              </w:numPr>
-              <w:rPr>
-                <w:rFonts w:ascii="Verdana" w:hAnsi="Verdana"/>
-              </w:rPr>
-            </w:pPr>
-            <w:r>
-              <w:rPr>
-                <w:rFonts w:ascii="Verdana" w:hAnsi="Verdana"/>
-              </w:rPr>
-              <w:t>Checkt of de lokaalcode klopt</w:t>
-            </w:r>
-          </w:p>
-          <w:p>
-            <w:pPr>
-              <w:rPr>
-                <w:rFonts w:ascii="Verdana" w:hAnsi="Verdana"/>
-              </w:rPr>
-            </w:pPr>
+              <w:rPr>
+                <w:rFonts w:ascii="Verdana" w:hAnsi="Verdana"/>
+              </w:rPr>
+            </w:pPr>
+          </w:p>
+          <w:p>
+            <w:pPr>
+              <w:rPr>
+                <w:rFonts w:ascii="Verdana" w:hAnsi="Verdana"/>
+              </w:rPr>
+            </w:pPr>
+            <w:r>
+              <w:rPr>
+                <w:rFonts w:ascii="Verdana" w:hAnsi="Verdana"/>
+              </w:rPr>
+              <w:t xml:space="preserve">5. </w:t>
+            </w:r>
+            <w:r>
+              <w:rPr>
+                <w:rFonts w:ascii="Verdana" w:hAnsi="Verdana"/>
+              </w:rPr>
+              <w:t>Checkt of de lokaal code klopt</w:t>
+            </w:r>
+          </w:p>
+          <w:p>
+            <w:pPr>
+              <w:rPr>
+                <w:rFonts w:ascii="Verdana" w:hAnsi="Verdana"/>
+              </w:rPr>
+            </w:pPr>
+            <w:r>
+              <w:rPr>
+                <w:rFonts w:ascii="Verdana" w:hAnsi="Verdana"/>
+              </w:rPr>
+              <w:t xml:space="preserve">6. </w:t>
+            </w:r>
+            <w:r>
+              <w:rPr>
+                <w:rFonts w:ascii="Verdana" w:hAnsi="Verdana"/>
+              </w:rPr>
+              <w:t>Checkt of de toets al mag beginnen</w:t>
+            </w:r>
+          </w:p>
+          <w:p>
+            <w:pPr>
+              <w:rPr>
+                <w:rFonts w:ascii="Verdana" w:hAnsi="Verdana"/>
+              </w:rPr>
+            </w:pPr>
+          </w:p>
+          <w:p>
+            <w:pPr>
+              <w:rPr>
+                <w:rFonts w:ascii="Verdana" w:hAnsi="Verdana"/>
+              </w:rPr>
+            </w:pPr>
+            <w:r>
+              <w:rPr>
+                <w:rFonts w:ascii="Verdana" w:hAnsi="Verdana"/>
+              </w:rPr>
+              <w:t xml:space="preserve">8. </w:t>
+            </w:r>
+            <w:r>
+              <w:rPr>
+                <w:rFonts w:ascii="Verdana" w:hAnsi="Verdana"/>
+              </w:rPr>
+              <w:t>De gegeven naam wordt opgeslagen.</w:t>
+            </w:r>
           </w:p>
           <w:p>
             <w:pPr>
               <w:pStyle w:val="ListParagraph"/>
-              <w:numPr>
-                <w:ilvl w:val="0"/>
-                <w:numId w:val="3"/>
-              </w:numPr>
-              <w:rPr>
-                <w:rFonts w:ascii="Verdana" w:hAnsi="Verdana"/>
-              </w:rPr>
-            </w:pPr>
-            <w:r>
-              <w:rPr>
-                <w:rFonts w:ascii="Verdana" w:hAnsi="Verdana"/>
-              </w:rPr>
-              <w:t>Checkt of de toets al mag beginnen</w:t>
-            </w:r>
-          </w:p>
-          <w:p>
-            <w:pPr>
               <w:rPr>
                 <w:rFonts w:ascii="Verdana" w:hAnsi="Verdana"/>
               </w:rPr>
@@ -808,20 +1005,10 @@
           <w:p>
             <w:pPr>
               <w:pStyle w:val="ListParagraph"/>
-              <w:numPr>
-                <w:ilvl w:val="0"/>
-                <w:numId w:val="9"/>
-              </w:numPr>
-              <w:rPr>
-                <w:rFonts w:ascii="Verdana" w:hAnsi="Verdana"/>
-              </w:rPr>
-            </w:pPr>
-            <w:r>
-              <w:rPr>
-                <w:rFonts w:ascii="Verdana" w:hAnsi="Verdana"/>
-              </w:rPr>
-              <w:t>De gegeven naam wordt opgeslagen.</w:t>
-            </w:r>
+              <w:rPr>
+                <w:rFonts w:ascii="Verdana" w:hAnsi="Verdana"/>
+              </w:rPr>
+            </w:pPr>
           </w:p>
           <w:p>
             <w:pPr>
@@ -833,6 +1020,37 @@
           </w:p>
           <w:p>
             <w:pPr>
+              <w:rPr>
+                <w:rFonts w:ascii="Verdana" w:hAnsi="Verdana"/>
+              </w:rPr>
+            </w:pPr>
+            <w:r>
+              <w:rPr>
+                <w:rFonts w:ascii="Verdana" w:hAnsi="Verdana"/>
+              </w:rPr>
+              <w:t xml:space="preserve">10. </w:t>
+            </w:r>
+            <w:r>
+              <w:rPr>
+                <w:rFonts w:ascii="Verdana" w:hAnsi="Verdana"/>
+              </w:rPr>
+              <w:t>Toont</w:t>
+            </w:r>
+            <w:r>
+              <w:rPr>
+                <w:rFonts w:ascii="Verdana" w:hAnsi="Verdana"/>
+              </w:rPr>
+              <w:t xml:space="preserve"> de gegeven</w:t>
+            </w:r>
+            <w:r>
+              <w:rPr>
+                <w:rFonts w:ascii="Verdana" w:hAnsi="Verdana"/>
+              </w:rPr>
+              <w:t xml:space="preserve"> vraag</w:t>
+            </w:r>
+          </w:p>
+          <w:p>
+            <w:pPr>
               <w:pStyle w:val="ListParagraph"/>
               <w:rPr>
                 <w:rFonts w:ascii="Verdana" w:hAnsi="Verdana"/>
@@ -841,6 +1059,49 @@
           </w:p>
           <w:p>
             <w:pPr>
+              <w:rPr>
+                <w:rFonts w:ascii="Verdana" w:hAnsi="Verdana"/>
+              </w:rPr>
+            </w:pPr>
+            <w:r>
+              <w:rPr>
+                <w:rFonts w:ascii="Verdana" w:hAnsi="Verdana"/>
+              </w:rPr>
+              <w:t xml:space="preserve">12. </w:t>
+            </w:r>
+            <w:r>
+              <w:rPr>
+                <w:rFonts w:ascii="Verdana" w:hAnsi="Verdana"/>
+              </w:rPr>
+              <w:t>Sla</w:t>
+            </w:r>
+            <w:r>
+              <w:rPr>
+                <w:rFonts w:ascii="Verdana" w:hAnsi="Verdana"/>
+              </w:rPr>
+              <w:t>at</w:t>
+            </w:r>
+            <w:r>
+              <w:rPr>
+                <w:rFonts w:ascii="Verdana" w:hAnsi="Verdana"/>
+              </w:rPr>
+              <w:t xml:space="preserve"> het </w:t>
+            </w:r>
+            <w:r>
+              <w:rPr>
+                <w:rFonts w:ascii="Verdana" w:hAnsi="Verdana"/>
+              </w:rPr>
+              <w:t xml:space="preserve">gegeven </w:t>
+            </w:r>
+            <w:r>
+              <w:rPr>
+                <w:rFonts w:ascii="Verdana" w:hAnsi="Verdana"/>
+              </w:rPr>
+              <w:t>antwoord op.</w:t>
+            </w:r>
+          </w:p>
+          <w:p>
+            <w:pPr>
               <w:pStyle w:val="ListParagraph"/>
               <w:rPr>
                 <w:rFonts w:ascii="Verdana" w:hAnsi="Verdana"/>
@@ -849,181 +1110,88 @@
           </w:p>
           <w:p>
             <w:pPr>
+              <w:rPr>
+                <w:rFonts w:ascii="Verdana" w:hAnsi="Verdana"/>
+              </w:rPr>
+            </w:pPr>
+            <w:r>
+              <w:rPr>
+                <w:rFonts w:ascii="Verdana" w:hAnsi="Verdana"/>
+              </w:rPr>
+              <w:t xml:space="preserve">Ga terug naar </w:t>
+            </w:r>
+            <w:r>
+              <w:rPr>
+                <w:rFonts w:ascii="Verdana" w:hAnsi="Verdana"/>
+              </w:rPr>
+              <w:t>9</w:t>
+            </w:r>
+            <w:r>
+              <w:rPr>
+                <w:rFonts w:ascii="Verdana" w:hAnsi="Verdana"/>
+              </w:rPr>
+              <w:t xml:space="preserve"> tot student aangeeft dat hij klaar is of tot de tijd om is</w:t>
+            </w:r>
+            <w:r>
+              <w:rPr>
+                <w:rFonts w:ascii="Verdana" w:hAnsi="Verdana"/>
+              </w:rPr>
+              <w:t>.</w:t>
+            </w:r>
+          </w:p>
+          <w:p>
+            <w:pPr>
+              <w:rPr>
+                <w:rFonts w:ascii="Verdana" w:hAnsi="Verdana"/>
+              </w:rPr>
+            </w:pPr>
+          </w:p>
+          <w:p>
+            <w:pPr>
+              <w:rPr>
+                <w:rFonts w:ascii="Verdana" w:hAnsi="Verdana"/>
+              </w:rPr>
+            </w:pPr>
+          </w:p>
+          <w:p>
+            <w:pPr>
+              <w:rPr>
+                <w:rFonts w:ascii="Verdana" w:hAnsi="Verdana"/>
+              </w:rPr>
+            </w:pPr>
+            <w:r>
+              <w:rPr>
+                <w:rFonts w:ascii="Verdana" w:hAnsi="Verdana"/>
+              </w:rPr>
+              <w:t xml:space="preserve">14. </w:t>
+            </w:r>
+            <w:r>
+              <w:rPr>
+                <w:rFonts w:ascii="Verdana" w:hAnsi="Verdana"/>
+              </w:rPr>
+              <w:t>Sla op de totale tijd om de toets te maken.</w:t>
+            </w:r>
+          </w:p>
+          <w:p>
+            <w:pPr>
               <w:pStyle w:val="ListParagraph"/>
-              <w:numPr>
-                <w:ilvl w:val="0"/>
-                <w:numId w:val="14"/>
-              </w:numPr>
-              <w:rPr>
-                <w:rFonts w:ascii="Verdana" w:hAnsi="Verdana"/>
-              </w:rPr>
-            </w:pPr>
-            <w:r>
-              <w:rPr>
-                <w:rFonts w:ascii="Verdana" w:hAnsi="Verdana"/>
-              </w:rPr>
-              <w:t>Toont</w:t>
-            </w:r>
-            <w:r>
-              <w:rPr>
-                <w:rFonts w:ascii="Verdana" w:hAnsi="Verdana"/>
-              </w:rPr>
-              <w:t xml:space="preserve"> de gegeven</w:t>
-            </w:r>
-            <w:r>
-              <w:rPr>
-                <w:rFonts w:ascii="Verdana" w:hAnsi="Verdana"/>
-              </w:rPr>
-              <w:t xml:space="preserve"> vraag</w:t>
-            </w:r>
-          </w:p>
-          <w:p>
-            <w:pPr>
-              <w:pStyle w:val="ListParagraph"/>
-              <w:rPr>
-                <w:rFonts w:ascii="Verdana" w:hAnsi="Verdana"/>
-              </w:rPr>
-            </w:pPr>
-          </w:p>
-          <w:p>
-            <w:pPr>
-              <w:rPr>
-                <w:rFonts w:ascii="Verdana" w:hAnsi="Verdana"/>
-              </w:rPr>
-            </w:pPr>
-          </w:p>
-          <w:p>
-            <w:pPr>
-              <w:rPr>
-                <w:rFonts w:ascii="Verdana" w:hAnsi="Verdana"/>
-              </w:rPr>
-            </w:pPr>
-          </w:p>
-          <w:p>
-            <w:pPr>
-              <w:pStyle w:val="ListParagraph"/>
-              <w:numPr>
-                <w:ilvl w:val="0"/>
-                <w:numId w:val="15"/>
-              </w:numPr>
-              <w:rPr>
-                <w:rFonts w:ascii="Verdana" w:hAnsi="Verdana"/>
-              </w:rPr>
-            </w:pPr>
-            <w:r>
-              <w:rPr>
-                <w:rFonts w:ascii="Verdana" w:hAnsi="Verdana"/>
-              </w:rPr>
-              <w:t>Sla</w:t>
-            </w:r>
-            <w:r>
-              <w:rPr>
-                <w:rFonts w:ascii="Verdana" w:hAnsi="Verdana"/>
-              </w:rPr>
-              <w:t>at</w:t>
-            </w:r>
-            <w:r>
-              <w:rPr>
-                <w:rFonts w:ascii="Verdana" w:hAnsi="Verdana"/>
-              </w:rPr>
-              <w:t xml:space="preserve"> het </w:t>
-            </w:r>
-            <w:r>
-              <w:rPr>
-                <w:rFonts w:ascii="Verdana" w:hAnsi="Verdana"/>
-              </w:rPr>
-              <w:t xml:space="preserve">gegeven </w:t>
-            </w:r>
-            <w:r>
-              <w:rPr>
-                <w:rFonts w:ascii="Verdana" w:hAnsi="Verdana"/>
-              </w:rPr>
-              <w:t>antwoord op.</w:t>
-            </w:r>
-          </w:p>
-          <w:p>
-            <w:pPr>
-              <w:pStyle w:val="ListParagraph"/>
-              <w:rPr>
-                <w:rFonts w:ascii="Verdana" w:hAnsi="Verdana"/>
-              </w:rPr>
-            </w:pPr>
-          </w:p>
-          <w:p>
-            <w:pPr>
-              <w:rPr>
-                <w:rFonts w:ascii="Verdana" w:hAnsi="Verdana"/>
-              </w:rPr>
-            </w:pPr>
-            <w:r>
-              <w:rPr>
-                <w:rFonts w:ascii="Verdana" w:hAnsi="Verdana"/>
-              </w:rPr>
-              <w:t xml:space="preserve">Ga terug naar </w:t>
-            </w:r>
-            <w:r>
-              <w:rPr>
-                <w:rFonts w:ascii="Verdana" w:hAnsi="Verdana"/>
-              </w:rPr>
-              <w:t>8</w:t>
-            </w:r>
-            <w:r>
-              <w:rPr>
-                <w:rFonts w:ascii="Verdana" w:hAnsi="Verdana"/>
-              </w:rPr>
-              <w:t xml:space="preserve"> tot student aangeeft dat hij klaar is of tot de tijd om is</w:t>
-            </w:r>
-            <w:r>
-              <w:rPr>
-                <w:rFonts w:ascii="Verdana" w:hAnsi="Verdana"/>
-              </w:rPr>
-              <w:t>.</w:t>
-            </w:r>
-          </w:p>
-          <w:p>
-            <w:pPr>
-              <w:rPr>
-                <w:rFonts w:ascii="Verdana" w:hAnsi="Verdana"/>
-              </w:rPr>
-            </w:pPr>
-          </w:p>
-          <w:p>
-            <w:pPr>
-              <w:pStyle w:val="ListParagraph"/>
-              <w:numPr>
-                <w:ilvl w:val="0"/>
-                <w:numId w:val="15"/>
-              </w:numPr>
-              <w:rPr>
-                <w:rFonts w:ascii="Verdana" w:hAnsi="Verdana"/>
-              </w:rPr>
-            </w:pPr>
-            <w:r>
-              <w:rPr>
-                <w:rFonts w:ascii="Verdana" w:hAnsi="Verdana"/>
-              </w:rPr>
-              <w:t>Sla op de totale tijd om de toets te maken.</w:t>
-            </w:r>
-          </w:p>
-          <w:p>
-            <w:pPr>
-              <w:pStyle w:val="ListParagraph"/>
-              <w:rPr>
-                <w:rFonts w:ascii="Verdana" w:hAnsi="Verdana"/>
-              </w:rPr>
-            </w:pPr>
-          </w:p>
-          <w:p>
-            <w:pPr>
-              <w:pStyle w:val="ListParagraph"/>
-              <w:numPr>
-                <w:ilvl w:val="0"/>
-                <w:numId w:val="15"/>
-              </w:numPr>
-              <w:rPr>
-                <w:rFonts w:ascii="Verdana" w:hAnsi="Verdana"/>
-              </w:rPr>
-            </w:pPr>
+              <w:rPr>
+                <w:rFonts w:ascii="Verdana" w:hAnsi="Verdana"/>
+              </w:rPr>
+            </w:pPr>
+          </w:p>
+          <w:p>
+            <w:pPr>
+              <w:rPr>
+                <w:rFonts w:ascii="Verdana" w:hAnsi="Verdana"/>
+              </w:rPr>
+            </w:pPr>
+            <w:r>
+              <w:rPr>
+                <w:rFonts w:ascii="Verdana" w:hAnsi="Verdana"/>
+              </w:rPr>
+              <w:t xml:space="preserve">15. </w:t>
+            </w:r>
             <w:r>
               <w:rPr>
                 <w:rFonts w:ascii="Verdana" w:hAnsi="Verdana"/>
@@ -1055,7 +1223,6 @@
                 <w:rFonts w:ascii="Verdana" w:hAnsi="Verdana"/>
                 <w:b/>
               </w:rPr>
-              <w:lastRenderedPageBreak/>
               <w:t>Extensions (Alternative Flow):</w:t>
             </w:r>
           </w:p>
@@ -1079,7 +1246,7 @@
               <w:rPr>
                 <w:rFonts w:ascii="Verdana" w:hAnsi="Verdana"/>
               </w:rPr>
-              <w:t>7</w:t>
+              <w:t>9</w:t>
             </w:r>
             <w:r>
               <w:rPr>
@@ -1122,7 +1289,13 @@
               <w:rPr>
                 <w:rFonts w:ascii="Verdana" w:hAnsi="Verdana"/>
               </w:rPr>
-              <w:t>Ga naar 11</w:t>
+              <w:t>Ga naar 1</w:t>
+            </w:r>
+            <w:r>
+              <w:rPr>
+                <w:rFonts w:ascii="Verdana" w:hAnsi="Verdana"/>
+              </w:rPr>
+              <w:t>3</w:t>
             </w:r>
           </w:p>
           <w:p>
@@ -1354,9 +1527,9 @@
   <w:abstractNum w:abstractNumId="1" w15:restartNumberingAfterBreak="0">
     <w:nsid w:val="0FF83CFE"/>
     <w:multiLevelType w:val="hybridMultilevel"/>
-    <w:tmpl w:val="2E0E29BA"/>
+    <w:tmpl w:val="D3A8879A"/>
     <w:lvl w:ilvl="0" w:tplc="9C76FC56">
-      <w:start w:val="4"/>
+      <w:start w:val="3"/>
       <w:numFmt w:val="decimal"/>
       <w:lvlText w:val="%1."/>
       <w:lvlJc w:val="left"/>
@@ -1530,6 +1703,95 @@
     </w:lvl>
   </w:abstractNum>
   <w:abstractNum w:abstractNumId="3" w15:restartNumberingAfterBreak="0">
+    <w:nsid w:val="17BC3FE0"/>
+    <w:multiLevelType w:val="hybridMultilevel"/>
+    <w:tmpl w:val="5B16E468"/>
+    <w:lvl w:ilvl="0" w:tplc="98E03BBC">
+      <w:start w:val="2"/>
+      <w:numFmt w:val="decimal"/>
+      <w:lvlText w:val="%1."/>
+      <w:lvlJc w:val="left"/>
+      <w:pPr>
+        <w:ind w:left="720" w:hanging="360"/>
+      </w:pPr>
+      <w:rPr>
+        <w:rFonts w:hint="default"/>
+      </w:rPr>
+    </w:lvl>
+    <w:lvl w:ilvl="1" w:tplc="04130019" w:tentative="1">
+      <w:start w:val="1"/>
+      <w:numFmt w:val="lowerLetter"/>
+      <w:lvlText w:val="%2."/>
+      <w:lvlJc w:val="left"/>
+      <w:pPr>
+        <w:ind w:left="1440" w:hanging="360"/>
+      </w:pPr>
+    </w:lvl>
+    <w:lvl w:ilvl="2" w:tplc="0413001B" w:tentative="1">
+      <w:start w:val="1"/>
+      <w:numFmt w:val="lowerRoman"/>
+      <w:lvlText w:val="%3."/>
+      <w:lvlJc w:val="right"/>
+      <w:pPr>
+        <w:ind w:left="2160" w:hanging="180"/>
+      </w:pPr>
+    </w:lvl>
+    <w:lvl w:ilvl="3" w:tplc="0413000F" w:tentative="1">
+      <w:start w:val="1"/>
+      <w:numFmt w:val="decimal"/>
+      <w:lvlText w:val="%4."/>
+      <w:lvlJc w:val="left"/>
+      <w:pPr>
+        <w:ind w:left="2880" w:hanging="360"/>
+      </w:pPr>
+    </w:lvl>
+    <w:lvl w:ilvl="4" w:tplc="04130019" w:tentative="1">
+      <w:start w:val="1"/>
+      <w:numFmt w:val="lowerLetter"/>
+      <w:lvlText w:val="%5."/>
+      <w:lvlJc w:val="left"/>
+      <w:pPr>
+        <w:ind w:left="3600" w:hanging="360"/>
+      </w:pPr>
+    </w:lvl>
+    <w:lvl w:ilvl="5" w:tplc="0413001B" w:tentative="1">
+      <w:start w:val="1"/>
+      <w:numFmt w:val="lowerRoman"/>
+      <w:lvlText w:val="%6."/>
+      <w:lvlJc w:val="right"/>
+      <w:pPr>
+        <w:ind w:left="4320" w:hanging="180"/>
+      </w:pPr>
+    </w:lvl>
+    <w:lvl w:ilvl="6" w:tplc="0413000F" w:tentative="1">
+      <w:start w:val="1"/>
+      <w:numFmt w:val="decimal"/>
+      <w:lvlText w:val="%7."/>
+      <w:lvlJc w:val="left"/>
+      <w:pPr>
+        <w:ind w:left="5040" w:hanging="360"/>
+      </w:pPr>
+    </w:lvl>
+    <w:lvl w:ilvl="7" w:tplc="04130019" w:tentative="1">
+      <w:start w:val="1"/>
+      <w:numFmt w:val="lowerLetter"/>
+      <w:lvlText w:val="%8."/>
+      <w:lvlJc w:val="left"/>
+      <w:pPr>
+        <w:ind w:left="5760" w:hanging="360"/>
+      </w:pPr>
+    </w:lvl>
+    <w:lvl w:ilvl="8" w:tplc="0413001B" w:tentative="1">
+      <w:start w:val="1"/>
+      <w:numFmt w:val="lowerRoman"/>
+      <w:lvlText w:val="%9."/>
+      <w:lvlJc w:val="right"/>
+      <w:pPr>
+        <w:ind w:left="6480" w:hanging="180"/>
+      </w:pPr>
+    </w:lvl>
+  </w:abstractNum>
+  <w:abstractNum w:abstractNumId="4" w15:restartNumberingAfterBreak="0">
     <w:nsid w:val="2B4E0A4B"/>
     <w:multiLevelType w:val="hybridMultilevel"/>
     <w:tmpl w:val="413C074A"/>
@@ -1618,7 +1880,182 @@
       </w:pPr>
     </w:lvl>
   </w:abstractNum>
-  <w:abstractNum w:abstractNumId="4" w15:restartNumberingAfterBreak="0">
+  <w:abstractNum w:abstractNumId="5" w15:restartNumberingAfterBreak="0">
+    <w:nsid w:val="2CF72D59"/>
+    <w:multiLevelType w:val="hybridMultilevel"/>
+    <w:tmpl w:val="F7E826AE"/>
+    <w:lvl w:ilvl="0" w:tplc="0413000F">
+      <w:start w:val="1"/>
+      <w:numFmt w:val="decimal"/>
+      <w:lvlText w:val="%1."/>
+      <w:lvlJc w:val="left"/>
+      <w:pPr>
+        <w:ind w:left="720" w:hanging="360"/>
+      </w:pPr>
+    </w:lvl>
+    <w:lvl w:ilvl="1" w:tplc="04130019" w:tentative="1">
+      <w:start w:val="1"/>
+      <w:numFmt w:val="lowerLetter"/>
+      <w:lvlText w:val="%2."/>
+      <w:lvlJc w:val="left"/>
+      <w:pPr>
+        <w:ind w:left="1440" w:hanging="360"/>
+      </w:pPr>
+    </w:lvl>
+    <w:lvl w:ilvl="2" w:tplc="0413001B" w:tentative="1">
+      <w:start w:val="1"/>
+      <w:numFmt w:val="lowerRoman"/>
+      <w:lvlText w:val="%3."/>
+      <w:lvlJc w:val="right"/>
+      <w:pPr>
+        <w:ind w:left="2160" w:hanging="180"/>
+      </w:pPr>
+    </w:lvl>
+    <w:lvl w:ilvl="3" w:tplc="0413000F" w:tentative="1">
+      <w:start w:val="1"/>
+      <w:numFmt w:val="decimal"/>
+      <w:lvlText w:val="%4."/>
+      <w:lvlJc w:val="left"/>
+      <w:pPr>
+        <w:ind w:left="2880" w:hanging="360"/>
+      </w:pPr>
+    </w:lvl>
+    <w:lvl w:ilvl="4" w:tplc="04130019" w:tentative="1">
+      <w:start w:val="1"/>
+      <w:numFmt w:val="lowerLetter"/>
+      <w:lvlText w:val="%5."/>
+      <w:lvlJc w:val="left"/>
+      <w:pPr>
+        <w:ind w:left="3600" w:hanging="360"/>
+      </w:pPr>
+    </w:lvl>
+    <w:lvl w:ilvl="5" w:tplc="0413001B" w:tentative="1">
+      <w:start w:val="1"/>
+      <w:numFmt w:val="lowerRoman"/>
+      <w:lvlText w:val="%6."/>
+      <w:lvlJc w:val="right"/>
+      <w:pPr>
+        <w:ind w:left="4320" w:hanging="180"/>
+      </w:pPr>
+    </w:lvl>
+    <w:lvl w:ilvl="6" w:tplc="0413000F" w:tentative="1">
+      <w:start w:val="1"/>
+      <w:numFmt w:val="decimal"/>
+      <w:lvlText w:val="%7."/>
+      <w:lvlJc w:val="left"/>
+      <w:pPr>
+        <w:ind w:left="5040" w:hanging="360"/>
+      </w:pPr>
+    </w:lvl>
+    <w:lvl w:ilvl="7" w:tplc="04130019" w:tentative="1">
+      <w:start w:val="1"/>
+      <w:numFmt w:val="lowerLetter"/>
+      <w:lvlText w:val="%8."/>
+      <w:lvlJc w:val="left"/>
+      <w:pPr>
+        <w:ind w:left="5760" w:hanging="360"/>
+      </w:pPr>
+    </w:lvl>
+    <w:lvl w:ilvl="8" w:tplc="0413001B" w:tentative="1">
+      <w:start w:val="1"/>
+      <w:numFmt w:val="lowerRoman"/>
+      <w:lvlText w:val="%9."/>
+      <w:lvlJc w:val="right"/>
+      <w:pPr>
+        <w:ind w:left="6480" w:hanging="180"/>
+      </w:pPr>
+    </w:lvl>
+  </w:abstractNum>
+  <w:abstractNum w:abstractNumId="6" w15:restartNumberingAfterBreak="0">
+    <w:nsid w:val="37B54DC4"/>
+    <w:multiLevelType w:val="hybridMultilevel"/>
+    <w:tmpl w:val="435EC172"/>
+    <w:lvl w:ilvl="0" w:tplc="48124EDA">
+      <w:start w:val="12"/>
+      <w:numFmt w:val="decimal"/>
+      <w:lvlText w:val="%1."/>
+      <w:lvlJc w:val="left"/>
+      <w:pPr>
+        <w:ind w:left="720" w:hanging="360"/>
+      </w:pPr>
+      <w:rPr>
+        <w:rFonts w:hint="default"/>
+      </w:rPr>
+    </w:lvl>
+    <w:lvl w:ilvl="1" w:tplc="04130019" w:tentative="1">
+      <w:start w:val="1"/>
+      <w:numFmt w:val="lowerLetter"/>
+      <w:lvlText w:val="%2."/>
+      <w:lvlJc w:val="left"/>
+      <w:pPr>
+        <w:ind w:left="1440" w:hanging="360"/>
+      </w:pPr>
+    </w:lvl>
+    <w:lvl w:ilvl="2" w:tplc="0413001B" w:tentative="1">
+      <w:start w:val="1"/>
+      <w:numFmt w:val="lowerRoman"/>
+      <w:lvlText w:val="%3."/>
+      <w:lvlJc w:val="right"/>
+      <w:pPr>
+        <w:ind w:left="2160" w:hanging="180"/>
+      </w:pPr>
+    </w:lvl>
+    <w:lvl w:ilvl="3" w:tplc="0413000F" w:tentative="1">
+      <w:start w:val="1"/>
+      <w:numFmt w:val="decimal"/>
+      <w:lvlText w:val="%4."/>
+      <w:lvlJc w:val="left"/>
+      <w:pPr>
+        <w:ind w:left="2880" w:hanging="360"/>
+      </w:pPr>
+    </w:lvl>
+    <w:lvl w:ilvl="4" w:tplc="04130019" w:tentative="1">
+      <w:start w:val="1"/>
+      <w:numFmt w:val="lowerLetter"/>
+      <w:lvlText w:val="%5."/>
+      <w:lvlJc w:val="left"/>
+      <w:pPr>
+        <w:ind w:left="3600" w:hanging="360"/>
+      </w:pPr>
+    </w:lvl>
+    <w:lvl w:ilvl="5" w:tplc="0413001B" w:tentative="1">
+      <w:start w:val="1"/>
+      <w:numFmt w:val="lowerRoman"/>
+      <w:lvlText w:val="%6."/>
+      <w:lvlJc w:val="right"/>
+      <w:pPr>
+        <w:ind w:left="4320" w:hanging="180"/>
+      </w:pPr>
+    </w:lvl>
+    <w:lvl w:ilvl="6" w:tplc="0413000F" w:tentative="1">
+      <w:start w:val="1"/>
+      <w:numFmt w:val="decimal"/>
+      <w:lvlText w:val="%7."/>
+      <w:lvlJc w:val="left"/>
+      <w:pPr>
+        <w:ind w:left="5040" w:hanging="360"/>
+      </w:pPr>
+    </w:lvl>
+    <w:lvl w:ilvl="7" w:tplc="04130019" w:tentative="1">
+      <w:start w:val="1"/>
+      <w:numFmt w:val="lowerLetter"/>
+      <w:lvlText w:val="%8."/>
+      <w:lvlJc w:val="left"/>
+      <w:pPr>
+        <w:ind w:left="5760" w:hanging="360"/>
+      </w:pPr>
+    </w:lvl>
+    <w:lvl w:ilvl="8" w:tplc="0413001B" w:tentative="1">
+      <w:start w:val="1"/>
+      <w:numFmt w:val="lowerRoman"/>
+      <w:lvlText w:val="%9."/>
+      <w:lvlJc w:val="right"/>
+      <w:pPr>
+        <w:ind w:left="6480" w:hanging="180"/>
+      </w:pPr>
+    </w:lvl>
+  </w:abstractNum>
+  <w:abstractNum w:abstractNumId="7" w15:restartNumberingAfterBreak="0">
     <w:nsid w:val="4313669F"/>
     <w:multiLevelType w:val="hybridMultilevel"/>
     <w:tmpl w:val="3C923064"/>
@@ -1707,7 +2144,7 @@
       </w:pPr>
     </w:lvl>
   </w:abstractNum>
-  <w:abstractNum w:abstractNumId="5" w15:restartNumberingAfterBreak="0">
+  <w:abstractNum w:abstractNumId="8" w15:restartNumberingAfterBreak="0">
     <w:nsid w:val="48634BD7"/>
     <w:multiLevelType w:val="hybridMultilevel"/>
     <w:tmpl w:val="CE9E1A32"/>
@@ -1796,7 +2233,7 @@
       </w:pPr>
     </w:lvl>
   </w:abstractNum>
-  <w:abstractNum w:abstractNumId="6" w15:restartNumberingAfterBreak="0">
+  <w:abstractNum w:abstractNumId="9" w15:restartNumberingAfterBreak="0">
     <w:nsid w:val="4D5C119A"/>
     <w:multiLevelType w:val="hybridMultilevel"/>
     <w:tmpl w:val="E320C44A"/>
@@ -1885,7 +2322,119 @@
       </w:pPr>
     </w:lvl>
   </w:abstractNum>
-  <w:abstractNum w:abstractNumId="7" w15:restartNumberingAfterBreak="0">
+  <w:abstractNum w:abstractNumId="10" w15:restartNumberingAfterBreak="0">
+    <w:nsid w:val="5B7734F1"/>
+    <w:multiLevelType w:val="hybridMultilevel"/>
+    <w:tmpl w:val="097E73DE"/>
+    <w:lvl w:ilvl="0" w:tplc="DD4C2F6E">
+      <w:numFmt w:val="bullet"/>
+      <w:lvlText w:val="-"/>
+      <w:lvlJc w:val="left"/>
+      <w:pPr>
+        <w:ind w:left="720" w:hanging="360"/>
+      </w:pPr>
+      <w:rPr>
+        <w:rFonts w:ascii="Verdana" w:eastAsia="Times New Roman" w:hAnsi="Verdana" w:cs="Times New Roman" w:hint="default"/>
+      </w:rPr>
+    </w:lvl>
+    <w:lvl w:ilvl="1" w:tplc="04130003" w:tentative="1">
+      <w:start w:val="1"/>
+      <w:numFmt w:val="bullet"/>
+      <w:lvlText w:val="o"/>
+      <w:lvlJc w:val="left"/>
+      <w:pPr>
+        <w:ind w:left="1440" w:hanging="360"/>
+      </w:pPr>
+      <w:rPr>
+        <w:rFonts w:ascii="Courier New" w:hAnsi="Courier New" w:cs="Courier New" w:hint="default"/>
+      </w:rPr>
+    </w:lvl>
+    <w:lvl w:ilvl="2" w:tplc="04130005" w:tentative="1">
+      <w:start w:val="1"/>
+      <w:numFmt w:val="bullet"/>
+      <w:lvlText w:val=""/>
+      <w:lvlJc w:val="left"/>
+      <w:pPr>
+        <w:ind w:left="2160" w:hanging="360"/>
+      </w:pPr>
+      <w:rPr>
+        <w:rFonts w:ascii="Wingdings" w:hAnsi="Wingdings" w:hint="default"/>
+      </w:rPr>
+    </w:lvl>
+    <w:lvl w:ilvl="3" w:tplc="04130001" w:tentative="1">
+      <w:start w:val="1"/>
+      <w:numFmt w:val="bullet"/>
+      <w:lvlText w:val=""/>
+      <w:lvlJc w:val="left"/>
+      <w:pPr>
+        <w:ind w:left="2880" w:hanging="360"/>
+      </w:pPr>
+      <w:rPr>
+        <w:rFonts w:ascii="Symbol" w:hAnsi="Symbol" w:hint="default"/>
+      </w:rPr>
+    </w:lvl>
+    <w:lvl w:ilvl="4" w:tplc="04130003" w:tentative="1">
+      <w:start w:val="1"/>
+      <w:numFmt w:val="bullet"/>
+      <w:lvlText w:val="o"/>
+      <w:lvlJc w:val="left"/>
+      <w:pPr>
+        <w:ind w:left="3600" w:hanging="360"/>
+      </w:pPr>
+      <w:rPr>
+        <w:rFonts w:ascii="Courier New" w:hAnsi="Courier New" w:cs="Courier New" w:hint="default"/>
+      </w:rPr>
+    </w:lvl>
+    <w:lvl w:ilvl="5" w:tplc="04130005" w:tentative="1">
+      <w:start w:val="1"/>
+      <w:numFmt w:val="bullet"/>
+      <w:lvlText w:val=""/>
+      <w:lvlJc w:val="left"/>
+      <w:pPr>
+        <w:ind w:left="4320" w:hanging="360"/>
+      </w:pPr>
+      <w:rPr>
+        <w:rFonts w:ascii="Wingdings" w:hAnsi="Wingdings" w:hint="default"/>
+      </w:rPr>
+    </w:lvl>
+    <w:lvl w:ilvl="6" w:tplc="04130001" w:tentative="1">
+      <w:start w:val="1"/>
+      <w:numFmt w:val="bullet"/>
+      <w:lvlText w:val=""/>
+      <w:lvlJc w:val="left"/>
+      <w:pPr>
+        <w:ind w:left="5040" w:hanging="360"/>
+      </w:pPr>
+      <w:rPr>
+        <w:rFonts w:ascii="Symbol" w:hAnsi="Symbol" w:hint="default"/>
+      </w:rPr>
+    </w:lvl>
+    <w:lvl w:ilvl="7" w:tplc="04130003" w:tentative="1">
+      <w:start w:val="1"/>
+      <w:numFmt w:val="bullet"/>
+      <w:lvlText w:val="o"/>
+      <w:lvlJc w:val="left"/>
+      <w:pPr>
+        <w:ind w:left="5760" w:hanging="360"/>
+      </w:pPr>
+      <w:rPr>
+        <w:rFonts w:ascii="Courier New" w:hAnsi="Courier New" w:cs="Courier New" w:hint="default"/>
+      </w:rPr>
+    </w:lvl>
+    <w:lvl w:ilvl="8" w:tplc="04130005" w:tentative="1">
+      <w:start w:val="1"/>
+      <w:numFmt w:val="bullet"/>
+      <w:lvlText w:val=""/>
+      <w:lvlJc w:val="left"/>
+      <w:pPr>
+        <w:ind w:left="6480" w:hanging="360"/>
+      </w:pPr>
+      <w:rPr>
+        <w:rFonts w:ascii="Wingdings" w:hAnsi="Wingdings" w:hint="default"/>
+      </w:rPr>
+    </w:lvl>
+  </w:abstractNum>
+  <w:abstractNum w:abstractNumId="11" w15:restartNumberingAfterBreak="0">
     <w:nsid w:val="5C4C0AC0"/>
     <w:multiLevelType w:val="hybridMultilevel"/>
     <w:tmpl w:val="57F498D6"/>
@@ -1974,7 +2523,7 @@
       </w:pPr>
     </w:lvl>
   </w:abstractNum>
-  <w:abstractNum w:abstractNumId="8" w15:restartNumberingAfterBreak="0">
+  <w:abstractNum w:abstractNumId="12" w15:restartNumberingAfterBreak="0">
     <w:nsid w:val="622E401E"/>
     <w:multiLevelType w:val="hybridMultilevel"/>
     <w:tmpl w:val="2552254C"/>
@@ -2063,10 +2612,10 @@
       </w:pPr>
     </w:lvl>
   </w:abstractNum>
-  <w:abstractNum w:abstractNumId="9" w15:restartNumberingAfterBreak="0">
+  <w:abstractNum w:abstractNumId="13" w15:restartNumberingAfterBreak="0">
     <w:nsid w:val="68D51120"/>
     <w:multiLevelType w:val="hybridMultilevel"/>
-    <w:tmpl w:val="7E3887EC"/>
+    <w:tmpl w:val="AB70543C"/>
     <w:lvl w:ilvl="0" w:tplc="663A1A4A">
       <w:start w:val="7"/>
       <w:numFmt w:val="decimal"/>
@@ -2152,7 +2701,96 @@
       </w:pPr>
     </w:lvl>
   </w:abstractNum>
-  <w:abstractNum w:abstractNumId="10" w15:restartNumberingAfterBreak="0">
+  <w:abstractNum w:abstractNumId="14" w15:restartNumberingAfterBreak="0">
+    <w:nsid w:val="710A646E"/>
+    <w:multiLevelType w:val="hybridMultilevel"/>
+    <w:tmpl w:val="4684CC4E"/>
+    <w:lvl w:ilvl="0" w:tplc="AFD28196">
+      <w:start w:val="11"/>
+      <w:numFmt w:val="decimal"/>
+      <w:lvlText w:val="%1."/>
+      <w:lvlJc w:val="left"/>
+      <w:pPr>
+        <w:ind w:left="720" w:hanging="360"/>
+      </w:pPr>
+      <w:rPr>
+        <w:rFonts w:hint="default"/>
+      </w:rPr>
+    </w:lvl>
+    <w:lvl w:ilvl="1" w:tplc="04130019" w:tentative="1">
+      <w:start w:val="1"/>
+      <w:numFmt w:val="lowerLetter"/>
+      <w:lvlText w:val="%2."/>
+      <w:lvlJc w:val="left"/>
+      <w:pPr>
+        <w:ind w:left="1440" w:hanging="360"/>
+      </w:pPr>
+    </w:lvl>
+    <w:lvl w:ilvl="2" w:tplc="0413001B" w:tentative="1">
+      <w:start w:val="1"/>
+      <w:numFmt w:val="lowerRoman"/>
+      <w:lvlText w:val="%3."/>
+      <w:lvlJc w:val="right"/>
+      <w:pPr>
+        <w:ind w:left="2160" w:hanging="180"/>
+      </w:pPr>
+    </w:lvl>
+    <w:lvl w:ilvl="3" w:tplc="0413000F" w:tentative="1">
+      <w:start w:val="1"/>
+      <w:numFmt w:val="decimal"/>
+      <w:lvlText w:val="%4."/>
+      <w:lvlJc w:val="left"/>
+      <w:pPr>
+        <w:ind w:left="2880" w:hanging="360"/>
+      </w:pPr>
+    </w:lvl>
+    <w:lvl w:ilvl="4" w:tplc="04130019" w:tentative="1">
+      <w:start w:val="1"/>
+      <w:numFmt w:val="lowerLetter"/>
+      <w:lvlText w:val="%5."/>
+      <w:lvlJc w:val="left"/>
+      <w:pPr>
+        <w:ind w:left="3600" w:hanging="360"/>
+      </w:pPr>
+    </w:lvl>
+    <w:lvl w:ilvl="5" w:tplc="0413001B" w:tentative="1">
+      <w:start w:val="1"/>
+      <w:numFmt w:val="lowerRoman"/>
+      <w:lvlText w:val="%6."/>
+      <w:lvlJc w:val="right"/>
+      <w:pPr>
+        <w:ind w:left="4320" w:hanging="180"/>
+      </w:pPr>
+    </w:lvl>
+    <w:lvl w:ilvl="6" w:tplc="0413000F" w:tentative="1">
+      <w:start w:val="1"/>
+      <w:numFmt w:val="decimal"/>
+      <w:lvlText w:val="%7."/>
+      <w:lvlJc w:val="left"/>
+      <w:pPr>
+        <w:ind w:left="5040" w:hanging="360"/>
+      </w:pPr>
+    </w:lvl>
+    <w:lvl w:ilvl="7" w:tplc="04130019" w:tentative="1">
+      <w:start w:val="1"/>
+      <w:numFmt w:val="lowerLetter"/>
+      <w:lvlText w:val="%8."/>
+      <w:lvlJc w:val="left"/>
+      <w:pPr>
+        <w:ind w:left="5760" w:hanging="360"/>
+      </w:pPr>
+    </w:lvl>
+    <w:lvl w:ilvl="8" w:tplc="0413001B" w:tentative="1">
+      <w:start w:val="1"/>
+      <w:numFmt w:val="lowerRoman"/>
+      <w:lvlText w:val="%9."/>
+      <w:lvlJc w:val="right"/>
+      <w:pPr>
+        <w:ind w:left="6480" w:hanging="180"/>
+      </w:pPr>
+    </w:lvl>
+  </w:abstractNum>
+  <w:abstractNum w:abstractNumId="15" w15:restartNumberingAfterBreak="0">
     <w:nsid w:val="71F754B8"/>
     <w:multiLevelType w:val="hybridMultilevel"/>
     <w:tmpl w:val="D33C350E"/>
@@ -2241,7 +2879,7 @@
       </w:pPr>
     </w:lvl>
   </w:abstractNum>
-  <w:abstractNum w:abstractNumId="11" w15:restartNumberingAfterBreak="0">
+  <w:abstractNum w:abstractNumId="16" w15:restartNumberingAfterBreak="0">
     <w:nsid w:val="77926396"/>
     <w:multiLevelType w:val="hybridMultilevel"/>
     <w:tmpl w:val="5B8ECA74"/>
@@ -2330,7 +2968,7 @@
       </w:pPr>
     </w:lvl>
   </w:abstractNum>
-  <w:abstractNum w:abstractNumId="12" w15:restartNumberingAfterBreak="0">
+  <w:abstractNum w:abstractNumId="17" w15:restartNumberingAfterBreak="0">
     <w:nsid w:val="7C0A5BEB"/>
     <w:multiLevelType w:val="hybridMultilevel"/>
     <w:tmpl w:val="359E6ADA"/>
@@ -2419,7 +3057,7 @@
       </w:pPr>
     </w:lvl>
   </w:abstractNum>
-  <w:abstractNum w:abstractNumId="13" w15:restartNumberingAfterBreak="0">
+  <w:abstractNum w:abstractNumId="18" w15:restartNumberingAfterBreak="0">
     <w:nsid w:val="7E1416CA"/>
     <w:multiLevelType w:val="hybridMultilevel"/>
     <w:tmpl w:val="0400EDD4"/>
@@ -2508,7 +3146,7 @@
       </w:pPr>
     </w:lvl>
   </w:abstractNum>
-  <w:abstractNum w:abstractNumId="14" w15:restartNumberingAfterBreak="0">
+  <w:abstractNum w:abstractNumId="19" w15:restartNumberingAfterBreak="0">
     <w:nsid w:val="7F192B71"/>
     <w:multiLevelType w:val="hybridMultilevel"/>
     <w:tmpl w:val="9D36C052"/>
@@ -2598,49 +3236,64 @@
     </w:lvl>
   </w:abstractNum>
   <w:num w:numId="1">
-    <w:abstractNumId w:val="5"/>
+    <w:abstractNumId w:val="8"/>
   </w:num>
   <w:num w:numId="2">
-    <w:abstractNumId w:val="12"/>
+    <w:abstractNumId w:val="17"/>
   </w:num>
   <w:num w:numId="3">
     <w:abstractNumId w:val="1"/>
   </w:num>
   <w:num w:numId="4">
-    <w:abstractNumId w:val="14"/>
+    <w:abstractNumId w:val="19"/>
   </w:num>
   <w:num w:numId="5">
-    <w:abstractNumId w:val="8"/>
+    <w:abstractNumId w:val="12"/>
   </w:num>
   <w:num w:numId="6">
     <w:abstractNumId w:val="2"/>
   </w:num>
   <w:num w:numId="7">
-    <w:abstractNumId w:val="11"/>
+    <w:abstractNumId w:val="16"/>
   </w:num>
   <w:num w:numId="8">
+    <w:abstractNumId w:val="7"/>
+  </w:num>
+  <w:num w:numId="9">
     <w:abstractNumId w:val="4"/>
   </w:num>
-  <w:num w:numId="9">
-    <w:abstractNumId w:val="3"/>
-  </w:num>
   <w:num w:numId="10">
-    <w:abstractNumId w:val="7"/>
+    <w:abstractNumId w:val="11"/>
   </w:num>
   <w:num w:numId="11">
     <w:abstractNumId w:val="0"/>
   </w:num>
   <w:num w:numId="12">
+    <w:abstractNumId w:val="15"/>
+  </w:num>
+  <w:num w:numId="13">
+    <w:abstractNumId w:val="13"/>
+  </w:num>
+  <w:num w:numId="14">
+    <w:abstractNumId w:val="9"/>
+  </w:num>
+  <w:num w:numId="15">
+    <w:abstractNumId w:val="18"/>
+  </w:num>
+  <w:num w:numId="16">
+    <w:abstractNumId w:val="14"/>
+  </w:num>
+  <w:num w:numId="17">
+    <w:abstractNumId w:val="6"/>
+  </w:num>
+  <w:num w:numId="18">
     <w:abstractNumId w:val="10"/>
   </w:num>
-  <w:num w:numId="13">
-    <w:abstractNumId w:val="9"/>
+  <w:num w:numId="19">
+    <w:abstractNumId w:val="5"/>
   </w:num>
-  <w:num w:numId="14">
-    <w:abstractNumId w:val="6"/>
-  </w:num>
-  <w:num w:numId="15">
-    <w:abstractNumId w:val="13"/>
+  <w:num w:numId="20">
+    <w:abstractNumId w:val="3"/>
   </w:num>
 </w:numbering>
 </file>

</xml_diff>